<commit_message>
Created framwork for the AI
</commit_message>
<xml_diff>
--- a/Civilization0/תכנון המשחק Civilization.docx
+++ b/Civilization0/תכנון המשחק Civilization.docx
@@ -1,10 +1,10 @@
 
 <file path=word/document.xml><?xml version="1.0" encoding="utf-8"?>
-<w:document xmlns:wpc="http://schemas.microsoft.com/office/word/2010/wordprocessingCanvas" xmlns:cx="http://schemas.microsoft.com/office/drawing/2014/chartex" xmlns:cx1="http://schemas.microsoft.com/office/drawing/2015/9/8/chartex" xmlns:cx2="http://schemas.microsoft.com/office/drawing/2015/10/21/chartex" xmlns:cx3="http://schemas.microsoft.com/office/drawing/2016/5/9/chartex" xmlns:cx4="http://schemas.microsoft.com/office/drawing/2016/5/10/chartex" xmlns:cx5="http://schemas.microsoft.com/office/drawing/2016/5/11/chartex" xmlns:cx6="http://schemas.microsoft.com/office/drawing/2016/5/12/chartex" xmlns:cx7="http://schemas.microsoft.com/office/drawing/2016/5/13/chartex" xmlns:cx8="http://schemas.microsoft.com/office/drawing/2016/5/14/chartex" xmlns:mc="http://schemas.openxmlformats.org/markup-compatibility/2006" xmlns:aink="http://schemas.microsoft.com/office/drawing/2016/ink" xmlns:am3d="http://schemas.microsoft.com/office/drawing/2017/model3d" xmlns:o="urn:schemas-microsoft-com:office:office" xmlns:r="http://schemas.openxmlformats.org/officeDocument/2006/relationships" xmlns:m="http://schemas.openxmlformats.org/officeDocument/2006/math" xmlns:v="urn:schemas-microsoft-com:vml" xmlns:wp14="http://schemas.microsoft.com/office/word/2010/wordprocessingDrawing" xmlns:wp="http://schemas.openxmlformats.org/drawingml/2006/wordprocessingDrawing" xmlns:w10="urn:schemas-microsoft-com:office:word" xmlns:w="http://schemas.openxmlformats.org/wordprocessingml/2006/main" xmlns:w14="http://schemas.microsoft.com/office/word/2010/wordml" xmlns:w15="http://schemas.microsoft.com/office/word/2012/wordml" xmlns:w16cid="http://schemas.microsoft.com/office/word/2016/wordml/cid" xmlns:w16se="http://schemas.microsoft.com/office/word/2015/wordml/symex" xmlns:wpg="http://schemas.microsoft.com/office/word/2010/wordprocessingGroup" xmlns:wpi="http://schemas.microsoft.com/office/word/2010/wordprocessingInk" xmlns:wne="http://schemas.microsoft.com/office/word/2006/wordml" xmlns:wps="http://schemas.microsoft.com/office/word/2010/wordprocessingShape" mc:Ignorable="w14 w15 w16se w16cid wp14">
+<w:document xmlns:wpc="http://schemas.microsoft.com/office/word/2010/wordprocessingCanvas" xmlns:cx="http://schemas.microsoft.com/office/drawing/2014/chartex" xmlns:mc="http://schemas.openxmlformats.org/markup-compatibility/2006" xmlns:o="urn:schemas-microsoft-com:office:office" xmlns:r="http://schemas.openxmlformats.org/officeDocument/2006/relationships" xmlns:m="http://schemas.openxmlformats.org/officeDocument/2006/math" xmlns:v="urn:schemas-microsoft-com:vml" xmlns:wp14="http://schemas.microsoft.com/office/word/2010/wordprocessingDrawing" xmlns:wp="http://schemas.openxmlformats.org/drawingml/2006/wordprocessingDrawing" xmlns:w10="urn:schemas-microsoft-com:office:word" xmlns:w="http://schemas.openxmlformats.org/wordprocessingml/2006/main" xmlns:w14="http://schemas.microsoft.com/office/word/2010/wordml" xmlns:w15="http://schemas.microsoft.com/office/word/2012/wordml" xmlns:w16se="http://schemas.microsoft.com/office/word/2015/wordml/symex" xmlns:wpg="http://schemas.microsoft.com/office/word/2010/wordprocessingGroup" xmlns:wpi="http://schemas.microsoft.com/office/word/2010/wordprocessingInk" xmlns:wne="http://schemas.microsoft.com/office/word/2006/wordml" xmlns:wps="http://schemas.microsoft.com/office/word/2010/wordprocessingShape" mc:Ignorable="w14 w15 w16se wp14">
   <w:body>
     <w:p>
       <w:pPr>
-        <w:pStyle w:val="Title"/>
+        <w:pStyle w:val="a3"/>
         <w:spacing w:line="276" w:lineRule="auto"/>
         <w:rPr>
           <w:sz w:val="52"/>
@@ -40,7 +40,7 @@
     </w:p>
     <w:p>
       <w:pPr>
-        <w:pStyle w:val="Heading1"/>
+        <w:pStyle w:val="1"/>
         <w:spacing w:line="276" w:lineRule="auto"/>
         <w:rPr>
           <w:sz w:val="36"/>
@@ -96,7 +96,7 @@
     </w:p>
     <w:p>
       <w:pPr>
-        <w:pStyle w:val="ListParagraph"/>
+        <w:pStyle w:val="a5"/>
         <w:numPr>
           <w:ilvl w:val="0"/>
           <w:numId w:val="1"/>
@@ -128,7 +128,7 @@
     </w:p>
     <w:p>
       <w:pPr>
-        <w:pStyle w:val="ListParagraph"/>
+        <w:pStyle w:val="a5"/>
         <w:numPr>
           <w:ilvl w:val="0"/>
           <w:numId w:val="1"/>
@@ -160,7 +160,7 @@
     </w:p>
     <w:p>
       <w:pPr>
-        <w:pStyle w:val="ListParagraph"/>
+        <w:pStyle w:val="a5"/>
         <w:numPr>
           <w:ilvl w:val="0"/>
           <w:numId w:val="1"/>
@@ -183,7 +183,7 @@
     </w:p>
     <w:p>
       <w:pPr>
-        <w:pStyle w:val="ListParagraph"/>
+        <w:pStyle w:val="a5"/>
         <w:numPr>
           <w:ilvl w:val="0"/>
           <w:numId w:val="1"/>
@@ -206,7 +206,7 @@
     </w:p>
     <w:p>
       <w:pPr>
-        <w:pStyle w:val="ListParagraph"/>
+        <w:pStyle w:val="a5"/>
         <w:numPr>
           <w:ilvl w:val="0"/>
           <w:numId w:val="1"/>
@@ -229,7 +229,7 @@
     </w:p>
     <w:p>
       <w:pPr>
-        <w:pStyle w:val="ListParagraph"/>
+        <w:pStyle w:val="a5"/>
         <w:numPr>
           <w:ilvl w:val="0"/>
           <w:numId w:val="1"/>
@@ -271,7 +271,7 @@
     </w:p>
     <w:p>
       <w:pPr>
-        <w:pStyle w:val="ListParagraph"/>
+        <w:pStyle w:val="a5"/>
         <w:numPr>
           <w:ilvl w:val="0"/>
           <w:numId w:val="1"/>
@@ -294,7 +294,7 @@
     </w:p>
     <w:p>
       <w:pPr>
-        <w:pStyle w:val="ListParagraph"/>
+        <w:pStyle w:val="a5"/>
         <w:numPr>
           <w:ilvl w:val="0"/>
           <w:numId w:val="1"/>
@@ -354,7 +354,7 @@
     </w:p>
     <w:p>
       <w:pPr>
-        <w:pStyle w:val="Heading1"/>
+        <w:pStyle w:val="1"/>
         <w:spacing w:line="276" w:lineRule="auto"/>
         <w:rPr>
           <w:sz w:val="36"/>
@@ -393,7 +393,7 @@
     </w:p>
     <w:p>
       <w:pPr>
-        <w:pStyle w:val="ListParagraph"/>
+        <w:pStyle w:val="a5"/>
         <w:numPr>
           <w:ilvl w:val="0"/>
           <w:numId w:val="1"/>
@@ -425,7 +425,7 @@
     </w:p>
     <w:p>
       <w:pPr>
-        <w:pStyle w:val="ListParagraph"/>
+        <w:pStyle w:val="a5"/>
         <w:numPr>
           <w:ilvl w:val="0"/>
           <w:numId w:val="1"/>
@@ -448,7 +448,7 @@
     </w:p>
     <w:p>
       <w:pPr>
-        <w:pStyle w:val="ListParagraph"/>
+        <w:pStyle w:val="a5"/>
         <w:numPr>
           <w:ilvl w:val="0"/>
           <w:numId w:val="1"/>
@@ -471,7 +471,7 @@
     </w:p>
     <w:p>
       <w:pPr>
-        <w:pStyle w:val="ListParagraph"/>
+        <w:pStyle w:val="a5"/>
         <w:numPr>
           <w:ilvl w:val="0"/>
           <w:numId w:val="1"/>
@@ -494,7 +494,7 @@
     </w:p>
     <w:p>
       <w:pPr>
-        <w:pStyle w:val="ListParagraph"/>
+        <w:pStyle w:val="a5"/>
         <w:numPr>
           <w:ilvl w:val="0"/>
           <w:numId w:val="1"/>
@@ -517,7 +517,7 @@
     </w:p>
     <w:p>
       <w:pPr>
-        <w:pStyle w:val="ListParagraph"/>
+        <w:pStyle w:val="a5"/>
         <w:numPr>
           <w:ilvl w:val="0"/>
           <w:numId w:val="1"/>
@@ -540,7 +540,7 @@
     </w:p>
     <w:p>
       <w:pPr>
-        <w:pStyle w:val="Heading1"/>
+        <w:pStyle w:val="1"/>
         <w:spacing w:line="276" w:lineRule="auto"/>
         <w:rPr>
           <w:sz w:val="36"/>
@@ -557,8 +557,6 @@
         </w:rPr>
         <w:t>מבנים</w:t>
       </w:r>
-      <w:bookmarkStart w:id="0" w:name="_GoBack"/>
-      <w:bookmarkEnd w:id="0"/>
     </w:p>
     <w:p>
       <w:pPr>
@@ -581,7 +579,7 @@
     </w:p>
     <w:p>
       <w:pPr>
-        <w:pStyle w:val="ListParagraph"/>
+        <w:pStyle w:val="a5"/>
         <w:numPr>
           <w:ilvl w:val="0"/>
           <w:numId w:val="1"/>
@@ -604,7 +602,7 @@
     </w:p>
     <w:p>
       <w:pPr>
-        <w:pStyle w:val="ListParagraph"/>
+        <w:pStyle w:val="a5"/>
         <w:numPr>
           <w:ilvl w:val="0"/>
           <w:numId w:val="1"/>
@@ -627,7 +625,7 @@
     </w:p>
     <w:p>
       <w:pPr>
-        <w:pStyle w:val="ListParagraph"/>
+        <w:pStyle w:val="a5"/>
         <w:numPr>
           <w:ilvl w:val="0"/>
           <w:numId w:val="1"/>
@@ -671,7 +669,7 @@
     </w:p>
     <w:p>
       <w:pPr>
-        <w:pStyle w:val="ListParagraph"/>
+        <w:pStyle w:val="a5"/>
         <w:numPr>
           <w:ilvl w:val="0"/>
           <w:numId w:val="1"/>
@@ -712,7 +710,7 @@
     </w:p>
     <w:p>
       <w:pPr>
-        <w:pStyle w:val="ListParagraph"/>
+        <w:pStyle w:val="a5"/>
         <w:numPr>
           <w:ilvl w:val="0"/>
           <w:numId w:val="1"/>
@@ -735,7 +733,7 @@
     </w:p>
     <w:p>
       <w:pPr>
-        <w:pStyle w:val="ListParagraph"/>
+        <w:pStyle w:val="a5"/>
         <w:numPr>
           <w:ilvl w:val="0"/>
           <w:numId w:val="1"/>
@@ -758,7 +756,7 @@
     </w:p>
     <w:p>
       <w:pPr>
-        <w:pStyle w:val="ListParagraph"/>
+        <w:pStyle w:val="a5"/>
         <w:numPr>
           <w:ilvl w:val="0"/>
           <w:numId w:val="1"/>
@@ -781,7 +779,7 @@
     </w:p>
     <w:p>
       <w:pPr>
-        <w:pStyle w:val="ListParagraph"/>
+        <w:pStyle w:val="a5"/>
         <w:numPr>
           <w:ilvl w:val="0"/>
           <w:numId w:val="1"/>
@@ -840,7 +838,7 @@
     </w:p>
     <w:p>
       <w:pPr>
-        <w:pStyle w:val="ListParagraph"/>
+        <w:pStyle w:val="a5"/>
         <w:numPr>
           <w:ilvl w:val="0"/>
           <w:numId w:val="1"/>
@@ -863,7 +861,7 @@
     </w:p>
     <w:p>
       <w:pPr>
-        <w:pStyle w:val="ListParagraph"/>
+        <w:pStyle w:val="a5"/>
         <w:numPr>
           <w:ilvl w:val="0"/>
           <w:numId w:val="1"/>
@@ -886,7 +884,7 @@
     </w:p>
     <w:p>
       <w:pPr>
-        <w:pStyle w:val="ListParagraph"/>
+        <w:pStyle w:val="a5"/>
         <w:numPr>
           <w:ilvl w:val="0"/>
           <w:numId w:val="1"/>
@@ -909,7 +907,7 @@
     </w:p>
     <w:p>
       <w:pPr>
-        <w:pStyle w:val="ListParagraph"/>
+        <w:pStyle w:val="a5"/>
         <w:numPr>
           <w:ilvl w:val="0"/>
           <w:numId w:val="1"/>
@@ -932,7 +930,7 @@
     </w:p>
     <w:p>
       <w:pPr>
-        <w:pStyle w:val="ListParagraph"/>
+        <w:pStyle w:val="a5"/>
         <w:numPr>
           <w:ilvl w:val="0"/>
           <w:numId w:val="1"/>
@@ -966,7 +964,7 @@
     </w:p>
     <w:p>
       <w:pPr>
-        <w:pStyle w:val="Heading1"/>
+        <w:pStyle w:val="1"/>
         <w:spacing w:line="276" w:lineRule="auto"/>
         <w:rPr>
           <w:sz w:val="36"/>
@@ -1005,7 +1003,7 @@
     </w:p>
     <w:p>
       <w:pPr>
-        <w:pStyle w:val="ListParagraph"/>
+        <w:pStyle w:val="a5"/>
         <w:numPr>
           <w:ilvl w:val="0"/>
           <w:numId w:val="1"/>
@@ -1037,7 +1035,7 @@
     </w:p>
     <w:p>
       <w:pPr>
-        <w:pStyle w:val="ListParagraph"/>
+        <w:pStyle w:val="a5"/>
         <w:numPr>
           <w:ilvl w:val="0"/>
           <w:numId w:val="1"/>
@@ -1076,7 +1074,7 @@
     </w:p>
     <w:p>
       <w:pPr>
-        <w:pStyle w:val="ListParagraph"/>
+        <w:pStyle w:val="a5"/>
         <w:numPr>
           <w:ilvl w:val="0"/>
           <w:numId w:val="1"/>
@@ -1099,7 +1097,7 @@
     </w:p>
     <w:p>
       <w:pPr>
-        <w:pStyle w:val="ListParagraph"/>
+        <w:pStyle w:val="a5"/>
         <w:numPr>
           <w:ilvl w:val="0"/>
           <w:numId w:val="1"/>
@@ -1122,7 +1120,7 @@
     </w:p>
     <w:p>
       <w:pPr>
-        <w:pStyle w:val="ListParagraph"/>
+        <w:pStyle w:val="a5"/>
         <w:numPr>
           <w:ilvl w:val="0"/>
           <w:numId w:val="1"/>
@@ -1145,7 +1143,7 @@
     </w:p>
     <w:p>
       <w:pPr>
-        <w:pStyle w:val="ListParagraph"/>
+        <w:pStyle w:val="a5"/>
         <w:numPr>
           <w:ilvl w:val="0"/>
           <w:numId w:val="1"/>
@@ -1168,7 +1166,7 @@
     </w:p>
     <w:p>
       <w:pPr>
-        <w:pStyle w:val="ListParagraph"/>
+        <w:pStyle w:val="a5"/>
         <w:numPr>
           <w:ilvl w:val="0"/>
           <w:numId w:val="1"/>
@@ -1290,7 +1288,7 @@
     </w:p>
     <w:tbl>
       <w:tblPr>
-        <w:tblStyle w:val="TableGrid"/>
+        <w:tblStyle w:val="a6"/>
         <w:bidiVisual/>
         <w:tblW w:w="9448" w:type="dxa"/>
         <w:tblLook w:val="04A0" w:firstRow="1" w:lastRow="0" w:firstColumn="1" w:lastColumn="0" w:noHBand="0" w:noVBand="1"/>
@@ -2546,20 +2544,23 @@
             <w:pPr>
               <w:spacing w:line="276" w:lineRule="auto"/>
               <w:rPr>
-                <w:sz w:val="28"/>
-                <w:szCs w:val="28"/>
-                <w:rtl/>
-              </w:rPr>
-            </w:pPr>
-            <w:r>
-              <w:rPr>
-                <w:rFonts w:hint="cs"/>
-                <w:sz w:val="28"/>
-                <w:szCs w:val="28"/>
-                <w:rtl/>
-              </w:rPr>
-              <w:t>7</w:t>
-            </w:r>
+                <w:rFonts w:hint="cs"/>
+                <w:sz w:val="28"/>
+                <w:szCs w:val="28"/>
+                <w:rtl/>
+              </w:rPr>
+            </w:pPr>
+            <w:r>
+              <w:rPr>
+                <w:rFonts w:hint="cs"/>
+                <w:sz w:val="28"/>
+                <w:szCs w:val="28"/>
+                <w:rtl/>
+              </w:rPr>
+              <w:t>6</w:t>
+            </w:r>
+            <w:bookmarkStart w:id="0" w:name="_GoBack"/>
+            <w:bookmarkEnd w:id="0"/>
           </w:p>
         </w:tc>
         <w:tc>
@@ -5151,7 +5152,7 @@
 </file>
 
 <file path=word/numbering.xml><?xml version="1.0" encoding="utf-8"?>
-<w:numbering xmlns:wpc="http://schemas.microsoft.com/office/word/2010/wordprocessingCanvas" xmlns:cx="http://schemas.microsoft.com/office/drawing/2014/chartex" xmlns:cx1="http://schemas.microsoft.com/office/drawing/2015/9/8/chartex" xmlns:cx2="http://schemas.microsoft.com/office/drawing/2015/10/21/chartex" xmlns:cx3="http://schemas.microsoft.com/office/drawing/2016/5/9/chartex" xmlns:cx4="http://schemas.microsoft.com/office/drawing/2016/5/10/chartex" xmlns:cx5="http://schemas.microsoft.com/office/drawing/2016/5/11/chartex" xmlns:cx6="http://schemas.microsoft.com/office/drawing/2016/5/12/chartex" xmlns:cx7="http://schemas.microsoft.com/office/drawing/2016/5/13/chartex" xmlns:cx8="http://schemas.microsoft.com/office/drawing/2016/5/14/chartex" xmlns:mc="http://schemas.openxmlformats.org/markup-compatibility/2006" xmlns:aink="http://schemas.microsoft.com/office/drawing/2016/ink" xmlns:am3d="http://schemas.microsoft.com/office/drawing/2017/model3d" xmlns:o="urn:schemas-microsoft-com:office:office" xmlns:r="http://schemas.openxmlformats.org/officeDocument/2006/relationships" xmlns:m="http://schemas.openxmlformats.org/officeDocument/2006/math" xmlns:v="urn:schemas-microsoft-com:vml" xmlns:wp14="http://schemas.microsoft.com/office/word/2010/wordprocessingDrawing" xmlns:wp="http://schemas.openxmlformats.org/drawingml/2006/wordprocessingDrawing" xmlns:w10="urn:schemas-microsoft-com:office:word" xmlns:w="http://schemas.openxmlformats.org/wordprocessingml/2006/main" xmlns:w14="http://schemas.microsoft.com/office/word/2010/wordml" xmlns:w15="http://schemas.microsoft.com/office/word/2012/wordml" xmlns:w16cid="http://schemas.microsoft.com/office/word/2016/wordml/cid" xmlns:w16se="http://schemas.microsoft.com/office/word/2015/wordml/symex" xmlns:wpg="http://schemas.microsoft.com/office/word/2010/wordprocessingGroup" xmlns:wpi="http://schemas.microsoft.com/office/word/2010/wordprocessingInk" xmlns:wne="http://schemas.microsoft.com/office/word/2006/wordml" xmlns:wps="http://schemas.microsoft.com/office/word/2010/wordprocessingShape" mc:Ignorable="w14 w15 w16se w16cid wp14">
+<w:numbering xmlns:wpc="http://schemas.microsoft.com/office/word/2010/wordprocessingCanvas" xmlns:cx="http://schemas.microsoft.com/office/drawing/2014/chartex" xmlns:mc="http://schemas.openxmlformats.org/markup-compatibility/2006" xmlns:o="urn:schemas-microsoft-com:office:office" xmlns:r="http://schemas.openxmlformats.org/officeDocument/2006/relationships" xmlns:m="http://schemas.openxmlformats.org/officeDocument/2006/math" xmlns:v="urn:schemas-microsoft-com:vml" xmlns:wp14="http://schemas.microsoft.com/office/word/2010/wordprocessingDrawing" xmlns:wp="http://schemas.openxmlformats.org/drawingml/2006/wordprocessingDrawing" xmlns:w10="urn:schemas-microsoft-com:office:word" xmlns:w="http://schemas.openxmlformats.org/wordprocessingml/2006/main" xmlns:w14="http://schemas.microsoft.com/office/word/2010/wordml" xmlns:w15="http://schemas.microsoft.com/office/word/2012/wordml" xmlns:w16se="http://schemas.microsoft.com/office/word/2015/wordml/symex" xmlns:wpg="http://schemas.microsoft.com/office/word/2010/wordprocessingGroup" xmlns:wpi="http://schemas.microsoft.com/office/word/2010/wordprocessingInk" xmlns:wne="http://schemas.microsoft.com/office/word/2006/wordml" xmlns:wps="http://schemas.microsoft.com/office/word/2010/wordprocessingShape" mc:Ignorable="w14 w15 w16se wp14">
   <w:abstractNum w:abstractNumId="0" w15:restartNumberingAfterBreak="0">
     <w:nsid w:val="7E7B77EC"/>
     <w:multiLevelType w:val="hybridMultilevel"/>
@@ -5271,7 +5272,7 @@
 </file>
 
 <file path=word/styles.xml><?xml version="1.0" encoding="utf-8"?>
-<w:styles xmlns:mc="http://schemas.openxmlformats.org/markup-compatibility/2006" xmlns:r="http://schemas.openxmlformats.org/officeDocument/2006/relationships" xmlns:w="http://schemas.openxmlformats.org/wordprocessingml/2006/main" xmlns:w14="http://schemas.microsoft.com/office/word/2010/wordml" xmlns:w15="http://schemas.microsoft.com/office/word/2012/wordml" xmlns:w16cid="http://schemas.microsoft.com/office/word/2016/wordml/cid" xmlns:w16se="http://schemas.microsoft.com/office/word/2015/wordml/symex" mc:Ignorable="w14 w15 w16se w16cid">
+<w:styles xmlns:mc="http://schemas.openxmlformats.org/markup-compatibility/2006" xmlns:r="http://schemas.openxmlformats.org/officeDocument/2006/relationships" xmlns:w="http://schemas.openxmlformats.org/wordprocessingml/2006/main" xmlns:w14="http://schemas.microsoft.com/office/word/2010/wordml" xmlns:w15="http://schemas.microsoft.com/office/word/2012/wordml" xmlns:w16se="http://schemas.microsoft.com/office/word/2015/wordml/symex" mc:Ignorable="w14 w15 w16se">
   <w:docDefaults>
     <w:rPrDefault>
       <w:rPr>
@@ -5287,7 +5288,7 @@
       </w:pPr>
     </w:pPrDefault>
   </w:docDefaults>
-  <w:latentStyles w:defLockedState="0" w:defUIPriority="99" w:defSemiHidden="0" w:defUnhideWhenUsed="0" w:defQFormat="0" w:count="375">
+  <w:latentStyles w:defLockedState="0" w:defUIPriority="99" w:defSemiHidden="0" w:defUnhideWhenUsed="0" w:defQFormat="0" w:count="371">
     <w:lsdException w:name="Normal" w:uiPriority="0" w:qFormat="1"/>
     <w:lsdException w:name="heading 1" w:uiPriority="9" w:qFormat="1"/>
     <w:lsdException w:name="heading 2" w:semiHidden="1" w:uiPriority="9" w:unhideWhenUsed="1" w:qFormat="1"/>
@@ -5393,6 +5394,7 @@
     <w:lsdException w:name="HTML Sample" w:semiHidden="1" w:unhideWhenUsed="1"/>
     <w:lsdException w:name="HTML Typewriter" w:semiHidden="1" w:unhideWhenUsed="1"/>
     <w:lsdException w:name="HTML Variable" w:semiHidden="1" w:unhideWhenUsed="1"/>
+    <w:lsdException w:name="Normal Table" w:semiHidden="1" w:unhideWhenUsed="1"/>
     <w:lsdException w:name="annotation subject" w:semiHidden="1" w:unhideWhenUsed="1"/>
     <w:lsdException w:name="No List" w:semiHidden="1" w:unhideWhenUsed="1"/>
     <w:lsdException w:name="Outline List 1" w:semiHidden="1" w:unhideWhenUsed="1"/>
@@ -5436,8 +5438,10 @@
     <w:lsdException w:name="Table Elegant" w:semiHidden="1" w:unhideWhenUsed="1"/>
     <w:lsdException w:name="Table Professional" w:semiHidden="1" w:unhideWhenUsed="1"/>
     <w:lsdException w:name="Table Subtle 1" w:semiHidden="1" w:unhideWhenUsed="1"/>
+    <w:lsdException w:name="Table Subtle 2" w:semiHidden="1" w:unhideWhenUsed="1"/>
     <w:lsdException w:name="Table Web 1" w:semiHidden="1" w:unhideWhenUsed="1"/>
     <w:lsdException w:name="Table Web 2" w:semiHidden="1" w:unhideWhenUsed="1"/>
+    <w:lsdException w:name="Table Web 3" w:semiHidden="1" w:unhideWhenUsed="1"/>
     <w:lsdException w:name="Balloon Text" w:semiHidden="1" w:unhideWhenUsed="1"/>
     <w:lsdException w:name="Table Grid" w:uiPriority="39"/>
     <w:lsdException w:name="Table Theme" w:semiHidden="1" w:unhideWhenUsed="1"/>
@@ -5656,12 +5660,8 @@
     <w:lsdException w:name="List Table 5 Dark Accent 6" w:uiPriority="50"/>
     <w:lsdException w:name="List Table 6 Colorful Accent 6" w:uiPriority="51"/>
     <w:lsdException w:name="List Table 7 Colorful Accent 6" w:uiPriority="52"/>
-    <w:lsdException w:name="Mention" w:semiHidden="1" w:unhideWhenUsed="1"/>
-    <w:lsdException w:name="Smart Hyperlink" w:semiHidden="1" w:unhideWhenUsed="1"/>
-    <w:lsdException w:name="Hashtag" w:semiHidden="1" w:unhideWhenUsed="1"/>
-    <w:lsdException w:name="Unresolved Mention" w:semiHidden="1" w:unhideWhenUsed="1"/>
   </w:latentStyles>
-  <w:style w:type="paragraph" w:default="1" w:styleId="Normal">
+  <w:style w:type="paragraph" w:default="1" w:styleId="a">
     <w:name w:val="Normal"/>
     <w:qFormat/>
     <w:rsid w:val="00CE0130"/>
@@ -5675,11 +5675,11 @@
       <w:szCs w:val="24"/>
     </w:rPr>
   </w:style>
-  <w:style w:type="paragraph" w:styleId="Heading1">
+  <w:style w:type="paragraph" w:styleId="1">
     <w:name w:val="heading 1"/>
-    <w:basedOn w:val="Normal"/>
-    <w:next w:val="Normal"/>
-    <w:link w:val="Heading1Char"/>
+    <w:basedOn w:val="a"/>
+    <w:next w:val="a"/>
+    <w:link w:val="10"/>
     <w:uiPriority w:val="9"/>
     <w:qFormat/>
     <w:rsid w:val="00865C9B"/>
@@ -5696,11 +5696,11 @@
       <w:szCs w:val="32"/>
     </w:rPr>
   </w:style>
-  <w:style w:type="paragraph" w:styleId="Heading2">
+  <w:style w:type="paragraph" w:styleId="2">
     <w:name w:val="heading 2"/>
-    <w:basedOn w:val="Normal"/>
-    <w:next w:val="Normal"/>
-    <w:link w:val="Heading2Char"/>
+    <w:basedOn w:val="a"/>
+    <w:next w:val="a"/>
+    <w:link w:val="20"/>
     <w:uiPriority w:val="9"/>
     <w:unhideWhenUsed/>
     <w:qFormat/>
@@ -5718,13 +5718,13 @@
       <w:szCs w:val="26"/>
     </w:rPr>
   </w:style>
-  <w:style w:type="character" w:default="1" w:styleId="DefaultParagraphFont">
+  <w:style w:type="character" w:default="1" w:styleId="a0">
     <w:name w:val="Default Paragraph Font"/>
     <w:uiPriority w:val="1"/>
     <w:semiHidden/>
     <w:unhideWhenUsed/>
   </w:style>
-  <w:style w:type="table" w:default="1" w:styleId="TableNormal">
+  <w:style w:type="table" w:default="1" w:styleId="a1">
     <w:name w:val="Normal Table"/>
     <w:uiPriority w:val="99"/>
     <w:semiHidden/>
@@ -5739,16 +5739,16 @@
       </w:tblCellMar>
     </w:tblPr>
   </w:style>
-  <w:style w:type="numbering" w:default="1" w:styleId="NoList">
+  <w:style w:type="numbering" w:default="1" w:styleId="a2">
     <w:name w:val="No List"/>
     <w:uiPriority w:val="99"/>
     <w:semiHidden/>
     <w:unhideWhenUsed/>
   </w:style>
-  <w:style w:type="character" w:customStyle="1" w:styleId="Heading1Char">
-    <w:name w:val="Heading 1 Char"/>
-    <w:basedOn w:val="DefaultParagraphFont"/>
-    <w:link w:val="Heading1"/>
+  <w:style w:type="character" w:customStyle="1" w:styleId="10">
+    <w:name w:val="כותרת 1 תו"/>
+    <w:basedOn w:val="a0"/>
+    <w:link w:val="1"/>
     <w:uiPriority w:val="9"/>
     <w:rsid w:val="00865C9B"/>
     <w:rPr>
@@ -5758,10 +5758,10 @@
       <w:szCs w:val="32"/>
     </w:rPr>
   </w:style>
-  <w:style w:type="character" w:customStyle="1" w:styleId="Heading2Char">
-    <w:name w:val="Heading 2 Char"/>
-    <w:basedOn w:val="DefaultParagraphFont"/>
-    <w:link w:val="Heading2"/>
+  <w:style w:type="character" w:customStyle="1" w:styleId="20">
+    <w:name w:val="כותרת 2 תו"/>
+    <w:basedOn w:val="a0"/>
+    <w:link w:val="2"/>
     <w:uiPriority w:val="9"/>
     <w:rsid w:val="00865C9B"/>
     <w:rPr>
@@ -5771,11 +5771,11 @@
       <w:szCs w:val="26"/>
     </w:rPr>
   </w:style>
-  <w:style w:type="paragraph" w:styleId="Title">
+  <w:style w:type="paragraph" w:styleId="a3">
     <w:name w:val="Title"/>
-    <w:basedOn w:val="Normal"/>
-    <w:next w:val="Normal"/>
-    <w:link w:val="TitleChar"/>
+    <w:basedOn w:val="a"/>
+    <w:next w:val="a"/>
+    <w:link w:val="a4"/>
     <w:uiPriority w:val="10"/>
     <w:qFormat/>
     <w:rsid w:val="00865C9B"/>
@@ -5787,10 +5787,10 @@
       <w:szCs w:val="56"/>
     </w:rPr>
   </w:style>
-  <w:style w:type="character" w:customStyle="1" w:styleId="TitleChar">
-    <w:name w:val="Title Char"/>
-    <w:basedOn w:val="DefaultParagraphFont"/>
-    <w:link w:val="Title"/>
+  <w:style w:type="character" w:customStyle="1" w:styleId="a4">
+    <w:name w:val="כותרת טקסט תו"/>
+    <w:basedOn w:val="a0"/>
+    <w:link w:val="a3"/>
     <w:uiPriority w:val="10"/>
     <w:rsid w:val="00865C9B"/>
     <w:rPr>
@@ -5801,9 +5801,9 @@
       <w:szCs w:val="56"/>
     </w:rPr>
   </w:style>
-  <w:style w:type="paragraph" w:styleId="ListParagraph">
+  <w:style w:type="paragraph" w:styleId="a5">
     <w:name w:val="List Paragraph"/>
-    <w:basedOn w:val="Normal"/>
+    <w:basedOn w:val="a"/>
     <w:uiPriority w:val="34"/>
     <w:qFormat/>
     <w:rsid w:val="00865C9B"/>
@@ -5811,9 +5811,9 @@
       <w:ind w:left="720"/>
     </w:pPr>
   </w:style>
-  <w:style w:type="table" w:styleId="TableGrid">
+  <w:style w:type="table" w:styleId="a6">
     <w:name w:val="Table Grid"/>
-    <w:basedOn w:val="TableNormal"/>
+    <w:basedOn w:val="a1"/>
     <w:uiPriority w:val="39"/>
     <w:rsid w:val="00A05712"/>
     <w:pPr>
@@ -6099,7 +6099,7 @@
 </file>
 
 <file path=customXml/itemProps1.xml><?xml version="1.0" encoding="utf-8"?>
-<ds:datastoreItem xmlns:ds="http://schemas.openxmlformats.org/officeDocument/2006/customXml" ds:itemID="{DE0EC2AA-8D65-4C1D-ADCE-D925B46C8BC9}">
+<ds:datastoreItem xmlns:ds="http://schemas.openxmlformats.org/officeDocument/2006/customXml" ds:itemID="{0143A2ED-B1CF-43CA-88D3-E22B57F2E50B}">
   <ds:schemaRefs>
     <ds:schemaRef ds:uri="http://schemas.openxmlformats.org/officeDocument/2006/bibliography"/>
   </ds:schemaRefs>

</xml_diff>